<commit_message>
recreated main with test plan implementation
</commit_message>
<xml_diff>
--- a/sorted list/readme.docx
+++ b/sorted list/readme.docx
@@ -38,8 +38,6 @@
       <w:r>
         <w:t xml:space="preserve">t time and mallocs the size of </w:t>
       </w:r>
-      <w:bookmarkStart w:id="0" w:name="_GoBack"/>
-      <w:bookmarkEnd w:id="0"/>
       <w:r>
         <w:t>the sorted list struct.</w:t>
       </w:r>
@@ -183,7 +181,12 @@
         <w:t>SLNext</w:t>
       </w:r>
       <w:r>
-        <w:t>Item runs in O(1). It runs in constant time beca</w:t>
+        <w:t>Item runs in O(1). The function</w:t>
+      </w:r>
+      <w:bookmarkStart w:id="0" w:name="_GoBack"/>
+      <w:bookmarkEnd w:id="0"/>
+      <w:r>
+        <w:t xml:space="preserve"> runs in constant time beca</w:t>
       </w:r>
       <w:r>
         <w:t>use it just increments the iterator to the next item in the list and returns its data.</w:t>

</xml_diff>